<commit_message>
Actualizada base de datos y diagrama de ER
</commit_message>
<xml_diff>
--- a/Documento_de_requerimientos_de_software .docx
+++ b/Documento_de_requerimientos_de_software .docx
@@ -15,73 +15,6 @@
       </w:pPr>
       <w:r>
         <w:rPr>
-          <w:noProof/>
-        </w:rPr>
-        <w:drawing>
-          <wp:anchor distT="0" distB="0" distL="114300" distR="114300" simplePos="0" relativeHeight="251657728" behindDoc="1" locked="0" layoutInCell="1" allowOverlap="1" wp14:anchorId="7F572317" wp14:editId="07777777">
-            <wp:simplePos x="0" y="0"/>
-            <wp:positionH relativeFrom="column">
-              <wp:posOffset>-227965</wp:posOffset>
-            </wp:positionH>
-            <wp:positionV relativeFrom="paragraph">
-              <wp:posOffset>-3810</wp:posOffset>
-            </wp:positionV>
-            <wp:extent cx="6265545" cy="7059295"/>
-            <wp:effectExtent l="0" t="0" r="0" b="0"/>
-            <wp:wrapNone/>
-            <wp:docPr id="7" name="Imagen 7" descr="Increasing App Monetization Using Visual Mobile Analytics"/>
-            <wp:cNvGraphicFramePr>
-              <a:graphicFrameLocks xmlns:a="http://schemas.openxmlformats.org/drawingml/2006/main" noChangeAspect="1"/>
-            </wp:cNvGraphicFramePr>
-            <a:graphic xmlns:a="http://schemas.openxmlformats.org/drawingml/2006/main">
-              <a:graphicData uri="http://schemas.openxmlformats.org/drawingml/2006/picture">
-                <pic:pic xmlns:pic="http://schemas.openxmlformats.org/drawingml/2006/picture">
-                  <pic:nvPicPr>
-                    <pic:cNvPr id="0" name="Picture 7" descr="Increasing App Monetization Using Visual Mobile Analytics"/>
-                    <pic:cNvPicPr>
-                      <a:picLocks noChangeAspect="1" noChangeArrowheads="1"/>
-                    </pic:cNvPicPr>
-                  </pic:nvPicPr>
-                  <pic:blipFill>
-                    <a:blip r:embed="rId8" r:link="rId9">
-                      <a:extLst>
-                        <a:ext uri="{28A0092B-C50C-407E-A947-70E740481C1C}">
-                          <a14:useLocalDpi xmlns:a14="http://schemas.microsoft.com/office/drawing/2010/main" val="0"/>
-                        </a:ext>
-                      </a:extLst>
-                    </a:blip>
-                    <a:srcRect l="31477" r="1501"/>
-                    <a:stretch>
-                      <a:fillRect/>
-                    </a:stretch>
-                  </pic:blipFill>
-                  <pic:spPr bwMode="auto">
-                    <a:xfrm>
-                      <a:off x="0" y="0"/>
-                      <a:ext cx="6265545" cy="7059295"/>
-                    </a:xfrm>
-                    <a:prstGeom prst="rect">
-                      <a:avLst/>
-                    </a:prstGeom>
-                    <a:noFill/>
-                    <a:ln>
-                      <a:noFill/>
-                    </a:ln>
-                  </pic:spPr>
-                </pic:pic>
-              </a:graphicData>
-            </a:graphic>
-            <wp14:sizeRelH relativeFrom="page">
-              <wp14:pctWidth>0</wp14:pctWidth>
-            </wp14:sizeRelH>
-            <wp14:sizeRelV relativeFrom="page">
-              <wp14:pctHeight>0</wp14:pctHeight>
-            </wp14:sizeRelV>
-          </wp:anchor>
-        </w:drawing>
-      </w:r>
-      <w:r>
-        <w:rPr>
           <w:rFonts w:ascii="Calibri Light" w:eastAsia="Times New Roman" w:hAnsi="Calibri Light"/>
           <w:noProof/>
           <w:sz w:val="84"/>
@@ -90,9 +23,17 @@
         <mc:AlternateContent>
           <mc:Choice Requires="wps">
             <w:drawing>
-              <wp:inline distT="0" distB="0" distL="0" distR="0" wp14:anchorId="799C501F" wp14:editId="07777777">
+              <wp:anchor distT="0" distB="0" distL="114300" distR="114300" simplePos="0" relativeHeight="251658752" behindDoc="0" locked="0" layoutInCell="1" allowOverlap="1" wp14:anchorId="799C501F" wp14:editId="1EA8D1DE">
+                <wp:simplePos x="0" y="0"/>
+                <wp:positionH relativeFrom="column">
+                  <wp:posOffset>1078719</wp:posOffset>
+                </wp:positionH>
+                <wp:positionV relativeFrom="paragraph">
+                  <wp:posOffset>352864</wp:posOffset>
+                </wp:positionV>
                 <wp:extent cx="4991100" cy="3133725"/>
-                <wp:effectExtent l="0" t="200025" r="95250" b="85725"/>
+                <wp:effectExtent l="0" t="0" r="0" b="0"/>
+                <wp:wrapNone/>
                 <wp:docPr id="2" name="WordArt 1"/>
                 <wp:cNvGraphicFramePr>
                   <a:graphicFrameLocks xmlns:a="http://schemas.openxmlformats.org/drawingml/2006/main"/>
@@ -195,7 +136,7 @@
                     </wps:wsp>
                   </a:graphicData>
                 </a:graphic>
-              </wp:inline>
+              </wp:anchor>
             </w:drawing>
           </mc:Choice>
           <mc:Fallback>
@@ -204,7 +145,7 @@
                 <v:stroke joinstyle="miter"/>
                 <v:path gradientshapeok="t" o:connecttype="rect"/>
               </v:shapetype>
-              <v:shape id="WordArt 1" o:spid="_x0000_s1026" type="#_x0000_t202" style="width:393pt;height:246.75pt;visibility:visible;mso-wrap-style:square;mso-left-percent:-10001;mso-top-percent:-10001;mso-position-horizontal:absolute;mso-position-horizontal-relative:char;mso-position-vertical:absolute;mso-position-vertical-relative:line;mso-left-percent:-10001;mso-top-percent:-10001;v-text-anchor:top" o:gfxdata="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" filled="f" stroked="f">
+              <v:shape id="WordArt 1" o:spid="_x0000_s1026" type="#_x0000_t202" style="position:absolute;margin-left:84.95pt;margin-top:27.8pt;width:393pt;height:246.75pt;z-index:251658752;visibility:visible;mso-wrap-style:square;mso-wrap-distance-left:9pt;mso-wrap-distance-top:0;mso-wrap-distance-right:9pt;mso-wrap-distance-bottom:0;mso-position-horizontal:absolute;mso-position-horizontal-relative:text;mso-position-vertical:absolute;mso-position-vertical-relative:text;v-text-anchor:top" o:gfxdata="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" filled="f" stroked="f">
                 <o:lock v:ext="edit" shapetype="t"/>
                 <v:textbox style="mso-fit-shape-to-text:t">
                   <w:txbxContent>
@@ -257,11 +198,77 @@
                     </w:p>
                   </w:txbxContent>
                 </v:textbox>
-                <w10:anchorlock/>
               </v:shape>
             </w:pict>
           </mc:Fallback>
         </mc:AlternateContent>
+      </w:r>
+      <w:r>
+        <w:rPr>
+          <w:noProof/>
+        </w:rPr>
+        <w:drawing>
+          <wp:anchor distT="0" distB="0" distL="114300" distR="114300" simplePos="0" relativeHeight="251657728" behindDoc="1" locked="0" layoutInCell="1" allowOverlap="1" wp14:anchorId="7F572317" wp14:editId="67E51C83">
+            <wp:simplePos x="0" y="0"/>
+            <wp:positionH relativeFrom="column">
+              <wp:posOffset>-229040</wp:posOffset>
+            </wp:positionH>
+            <wp:positionV relativeFrom="paragraph">
+              <wp:posOffset>-1417</wp:posOffset>
+            </wp:positionV>
+            <wp:extent cx="6309360" cy="4960620"/>
+            <wp:effectExtent l="0" t="0" r="0" b="0"/>
+            <wp:wrapNone/>
+            <wp:docPr id="7" name="Imagen 7" descr="Increasing App Monetization Using Visual Mobile Analytics"/>
+            <wp:cNvGraphicFramePr>
+              <a:graphicFrameLocks xmlns:a="http://schemas.openxmlformats.org/drawingml/2006/main" noChangeAspect="1"/>
+            </wp:cNvGraphicFramePr>
+            <a:graphic xmlns:a="http://schemas.openxmlformats.org/drawingml/2006/main">
+              <a:graphicData uri="http://schemas.openxmlformats.org/drawingml/2006/picture">
+                <pic:pic xmlns:pic="http://schemas.openxmlformats.org/drawingml/2006/picture">
+                  <pic:nvPicPr>
+                    <pic:cNvPr id="0" name="Picture 7" descr="Increasing App Monetization Using Visual Mobile Analytics"/>
+                    <pic:cNvPicPr>
+                      <a:picLocks noChangeAspect="1" noChangeArrowheads="1"/>
+                    </pic:cNvPicPr>
+                  </pic:nvPicPr>
+                  <pic:blipFill>
+                    <a:blip r:embed="rId8" r:link="rId9">
+                      <a:extLst>
+                        <a:ext uri="{28A0092B-C50C-407E-A947-70E740481C1C}">
+                          <a14:useLocalDpi xmlns:a14="http://schemas.microsoft.com/office/drawing/2010/main" val="0"/>
+                        </a:ext>
+                      </a:extLst>
+                    </a:blip>
+                    <a:srcRect l="31477" r="1501"/>
+                    <a:stretch>
+                      <a:fillRect/>
+                    </a:stretch>
+                  </pic:blipFill>
+                  <pic:spPr bwMode="auto">
+                    <a:xfrm>
+                      <a:off x="0" y="0"/>
+                      <a:ext cx="6372032" cy="5009895"/>
+                    </a:xfrm>
+                    <a:prstGeom prst="rect">
+                      <a:avLst/>
+                    </a:prstGeom>
+                    <a:noFill/>
+                    <a:ln>
+                      <a:noFill/>
+                    </a:ln>
+                  </pic:spPr>
+                </pic:pic>
+              </a:graphicData>
+            </a:graphic>
+            <wp14:sizeRelH relativeFrom="page">
+              <wp14:pctWidth>0</wp14:pctWidth>
+            </wp14:sizeRelH>
+            <wp14:sizeRelV relativeFrom="page">
+              <wp14:pctHeight>0</wp14:pctHeight>
+            </wp14:sizeRelV>
+          </wp:anchor>
+        </w:drawing>
       </w:r>
     </w:p>
     <w:p>
@@ -540,6 +547,56 @@
           <w:szCs w:val="32"/>
         </w:rPr>
       </w:pPr>
+    </w:p>
+    <w:p>
+      <w:pPr>
+        <w:pStyle w:val="Sinespaciado"/>
+        <w:ind w:firstLine="708"/>
+        <w:rPr>
+          <w:sz w:val="32"/>
+          <w:szCs w:val="32"/>
+        </w:rPr>
+      </w:pPr>
+    </w:p>
+    <w:p>
+      <w:pPr>
+        <w:pStyle w:val="Sinespaciado"/>
+        <w:ind w:firstLine="708"/>
+        <w:rPr>
+          <w:sz w:val="32"/>
+          <w:szCs w:val="32"/>
+        </w:rPr>
+      </w:pPr>
+    </w:p>
+    <w:p>
+      <w:pPr>
+        <w:pStyle w:val="Sinespaciado"/>
+        <w:ind w:firstLine="708"/>
+        <w:rPr>
+          <w:sz w:val="32"/>
+          <w:szCs w:val="32"/>
+        </w:rPr>
+      </w:pPr>
+    </w:p>
+    <w:p>
+      <w:pPr>
+        <w:pStyle w:val="Sinespaciado"/>
+        <w:ind w:firstLine="708"/>
+        <w:rPr>
+          <w:sz w:val="32"/>
+          <w:szCs w:val="32"/>
+        </w:rPr>
+      </w:pPr>
+    </w:p>
+    <w:p>
+      <w:pPr>
+        <w:pStyle w:val="Sinespaciado"/>
+        <w:ind w:firstLine="708"/>
+        <w:rPr>
+          <w:sz w:val="32"/>
+          <w:szCs w:val="32"/>
+        </w:rPr>
+      </w:pPr>
       <w:r>
         <w:rPr>
           <w:sz w:val="32"/>
@@ -4279,7 +4336,19 @@
         <w:rPr>
           <w:lang w:val="es-ES"/>
         </w:rPr>
-        <w:t>IdProducto</w:t>
+        <w:t>Id</w:t>
+      </w:r>
+      <w:r>
+        <w:rPr>
+          <w:lang w:val="es-ES"/>
+        </w:rPr>
+        <w:t xml:space="preserve"> </w:t>
+      </w:r>
+      <w:r>
+        <w:rPr>
+          <w:lang w:val="es-ES"/>
+        </w:rPr>
+        <w:t>Producto</w:t>
       </w:r>
       <w:r>
         <w:rPr>
@@ -4327,7 +4396,19 @@
         <w:rPr>
           <w:lang w:val="es-ES"/>
         </w:rPr>
-        <w:t>IdMarca</w:t>
+        <w:t>Id</w:t>
+      </w:r>
+      <w:r>
+        <w:rPr>
+          <w:lang w:val="es-ES"/>
+        </w:rPr>
+        <w:t xml:space="preserve"> </w:t>
+      </w:r>
+      <w:r>
+        <w:rPr>
+          <w:lang w:val="es-ES"/>
+        </w:rPr>
+        <w:t>Marca</w:t>
       </w:r>
       <w:r>
         <w:rPr>
@@ -4351,7 +4432,13 @@
         <w:rPr>
           <w:lang w:val="es-ES"/>
         </w:rPr>
-        <w:t>IdCategoria</w:t>
+        <w:t>Id</w:t>
+      </w:r>
+      <w:r>
+        <w:rPr>
+          <w:lang w:val="es-ES"/>
+        </w:rPr>
+        <w:t xml:space="preserve"> categoría</w:t>
       </w:r>
       <w:r>
         <w:rPr>
@@ -4405,7 +4492,19 @@
         <w:rPr>
           <w:lang w:val="es-ES"/>
         </w:rPr>
-        <w:t>, tipo de campo numerico (float)</w:t>
+        <w:t xml:space="preserve">, tipo de campo </w:t>
+      </w:r>
+      <w:r>
+        <w:rPr>
+          <w:lang w:val="es-ES"/>
+        </w:rPr>
+        <w:t>numérico</w:t>
+      </w:r>
+      <w:r>
+        <w:rPr>
+          <w:lang w:val="es-ES"/>
+        </w:rPr>
+        <w:t xml:space="preserve"> (float)</w:t>
       </w:r>
     </w:p>
     <w:p>
@@ -4682,10 +4781,9 @@
       </w:r>
       <w:r>
         <w:rPr>
-          <w:highlight w:val="yellow"/>
-          <w:lang w:val="es-ES"/>
-        </w:rPr>
-        <w:t>siete</w:t>
+          <w:lang w:val="es-ES"/>
+        </w:rPr>
+        <w:t>once.</w:t>
       </w:r>
     </w:p>
     <w:p>
@@ -5810,7 +5908,19 @@
         <w:rPr>
           <w:lang w:val="es-ES"/>
         </w:rPr>
-        <w:t>Número de teléfono</w:t>
+        <w:t>Número</w:t>
+      </w:r>
+      <w:r>
+        <w:rPr>
+          <w:lang w:val="es-ES"/>
+        </w:rPr>
+        <w:t xml:space="preserve"> </w:t>
+      </w:r>
+      <w:r>
+        <w:rPr>
+          <w:lang w:val="es-ES"/>
+        </w:rPr>
+        <w:t>de teléfono</w:t>
       </w:r>
     </w:p>
     <w:p>
@@ -6251,6 +6361,20 @@
           <w:lang w:val="es-ES"/>
         </w:rPr>
         <w:t>17)Componentes</w:t>
+      </w:r>
+    </w:p>
+    <w:p>
+      <w:pPr>
+        <w:rPr>
+          <w:lang w:val="es-ES"/>
+        </w:rPr>
+      </w:pPr>
+      <w:r>
+        <w:rPr>
+          <w:lang w:val="es-ES"/>
+        </w:rPr>
+        <w:tab/>
+        <w:t>Esta tableta se produce según normalización y estandarización del diagrama de Entidad Relación en las que el tienen un atributo de la relación llamada Unidades.</w:t>
       </w:r>
     </w:p>
     <w:p>
@@ -6369,39 +6493,34 @@
           <w:lang w:val="es-ES"/>
         </w:rPr>
       </w:pPr>
-      <w:bookmarkStart w:id="20" w:name="_Toc53059049"/>
-      <w:r>
-        <w:rPr>
+      <w:bookmarkStart w:id="20" w:name="_Toc53059051"/>
+      <w:r>
+        <w:rPr>
+          <w:noProof/>
           <w:lang w:val="es-ES"/>
         </w:rPr>
         <w:lastRenderedPageBreak/>
-        <w:t>Base de Datos</w:t>
+        <w:t>Modelo Relacional.</w:t>
       </w:r>
       <w:bookmarkEnd w:id="20"/>
-      <w:r>
-        <w:rPr>
-          <w:lang w:val="es-ES"/>
-        </w:rPr>
-        <w:t xml:space="preserve"> </w:t>
-      </w:r>
     </w:p>
     <w:p>
       <w:pPr>
         <w:pStyle w:val="Ttulo1"/>
         <w:rPr>
           <w:noProof/>
-        </w:rPr>
-      </w:pPr>
-      <w:bookmarkStart w:id="21" w:name="_Toc53059050"/>
+          <w:lang w:val="es-ES"/>
+        </w:rPr>
+      </w:pPr>
       <w:r>
         <w:rPr>
           <w:noProof/>
         </w:rPr>
         <w:drawing>
-          <wp:inline distT="0" distB="0" distL="0" distR="0" wp14:anchorId="6690ED98" wp14:editId="0124699B">
-            <wp:extent cx="8629650" cy="4486275"/>
-            <wp:effectExtent l="0" t="0" r="0" b="0"/>
-            <wp:docPr id="3" name="Imagen 1"/>
+          <wp:inline distT="0" distB="0" distL="0" distR="0" wp14:anchorId="6EA83498" wp14:editId="514E5CB7">
+            <wp:extent cx="8312785" cy="4874456"/>
+            <wp:effectExtent l="0" t="0" r="0" b="2540"/>
+            <wp:docPr id="5" name="Imagen 5"/>
             <wp:cNvGraphicFramePr>
               <a:graphicFrameLocks xmlns:a="http://schemas.openxmlformats.org/drawingml/2006/main" noChangeAspect="1"/>
             </wp:cNvGraphicFramePr>
@@ -6409,8 +6528,10 @@
               <a:graphicData uri="http://schemas.openxmlformats.org/drawingml/2006/picture">
                 <pic:pic xmlns:pic="http://schemas.openxmlformats.org/drawingml/2006/picture">
                   <pic:nvPicPr>
-                    <pic:cNvPr id="0" name="Imagen 1"/>
-                    <pic:cNvPicPr/>
+                    <pic:cNvPr id="0" name="Picture 2"/>
+                    <pic:cNvPicPr>
+                      <a:picLocks noChangeAspect="1" noChangeArrowheads="1"/>
+                    </pic:cNvPicPr>
                   </pic:nvPicPr>
                   <pic:blipFill>
                     <a:blip r:embed="rId13">
@@ -6420,6 +6541,86 @@
                         </a:ext>
                       </a:extLst>
                     </a:blip>
+                    <a:srcRect/>
+                    <a:stretch>
+                      <a:fillRect/>
+                    </a:stretch>
+                  </pic:blipFill>
+                  <pic:spPr bwMode="auto">
+                    <a:xfrm>
+                      <a:off x="0" y="0"/>
+                      <a:ext cx="8390799" cy="4920202"/>
+                    </a:xfrm>
+                    <a:prstGeom prst="rect">
+                      <a:avLst/>
+                    </a:prstGeom>
+                    <a:noFill/>
+                    <a:ln>
+                      <a:noFill/>
+                    </a:ln>
+                  </pic:spPr>
+                </pic:pic>
+              </a:graphicData>
+            </a:graphic>
+          </wp:inline>
+        </w:drawing>
+      </w:r>
+    </w:p>
+    <w:p>
+      <w:pPr>
+        <w:pStyle w:val="Ttulo1"/>
+        <w:numPr>
+          <w:ilvl w:val="0"/>
+          <w:numId w:val="15"/>
+        </w:numPr>
+        <w:rPr>
+          <w:lang w:val="es-ES"/>
+        </w:rPr>
+      </w:pPr>
+      <w:bookmarkStart w:id="21" w:name="_Toc53059049"/>
+      <w:r>
+        <w:rPr>
+          <w:lang w:val="es-ES"/>
+        </w:rPr>
+        <w:lastRenderedPageBreak/>
+        <w:t>Base de Datos</w:t>
+      </w:r>
+      <w:bookmarkEnd w:id="21"/>
+      <w:r>
+        <w:rPr>
+          <w:lang w:val="es-ES"/>
+        </w:rPr>
+        <w:t xml:space="preserve"> </w:t>
+      </w:r>
+    </w:p>
+    <w:p>
+      <w:pPr>
+        <w:pStyle w:val="Ttulo1"/>
+        <w:rPr>
+          <w:noProof/>
+        </w:rPr>
+      </w:pPr>
+      <w:r>
+        <w:rPr>
+          <w:noProof/>
+        </w:rPr>
+        <w:drawing>
+          <wp:inline distT="0" distB="0" distL="0" distR="0" wp14:anchorId="291E483C" wp14:editId="436A3FAB">
+            <wp:extent cx="7897495" cy="4234180"/>
+            <wp:effectExtent l="0" t="0" r="8255" b="0"/>
+            <wp:docPr id="6" name="Imagen 6"/>
+            <wp:cNvGraphicFramePr>
+              <a:graphicFrameLocks xmlns:a="http://schemas.openxmlformats.org/drawingml/2006/main" noChangeAspect="1"/>
+            </wp:cNvGraphicFramePr>
+            <a:graphic xmlns:a="http://schemas.openxmlformats.org/drawingml/2006/main">
+              <a:graphicData uri="http://schemas.openxmlformats.org/drawingml/2006/picture">
+                <pic:pic xmlns:pic="http://schemas.openxmlformats.org/drawingml/2006/picture">
+                  <pic:nvPicPr>
+                    <pic:cNvPr id="1" name=""/>
+                    <pic:cNvPicPr/>
+                  </pic:nvPicPr>
+                  <pic:blipFill>
+                    <a:blip r:embed="rId14"/>
                     <a:stretch>
                       <a:fillRect/>
                     </a:stretch>
@@ -6427,7 +6628,7 @@
                   <pic:spPr>
                     <a:xfrm>
                       <a:off x="0" y="0"/>
-                      <a:ext cx="8629650" cy="4486275"/>
+                      <a:ext cx="7897495" cy="4234180"/>
                     </a:xfrm>
                     <a:prstGeom prst="rect">
                       <a:avLst/>
@@ -6439,98 +6640,20 @@
           </wp:inline>
         </w:drawing>
       </w:r>
-      <w:bookmarkEnd w:id="21"/>
-    </w:p>
-    <w:p>
-      <w:pPr>
-        <w:pStyle w:val="Ttulo1"/>
+    </w:p>
+    <w:p>
+      <w:pPr>
         <w:rPr>
           <w:noProof/>
+          <w:lang w:val="es-ES"/>
         </w:rPr>
       </w:pPr>
       <w:r>
         <w:rPr>
           <w:noProof/>
-        </w:rPr>
-        <w:br w:type="page"/>
-      </w:r>
-    </w:p>
-    <w:p>
-      <w:pPr>
-        <w:pStyle w:val="Ttulo1"/>
-        <w:numPr>
-          <w:ilvl w:val="0"/>
-          <w:numId w:val="15"/>
-        </w:numPr>
-        <w:rPr>
-          <w:lang w:val="es-ES"/>
-        </w:rPr>
-      </w:pPr>
-      <w:bookmarkStart w:id="22" w:name="_Toc53059051"/>
-      <w:r>
-        <w:rPr>
-          <w:noProof/>
-          <w:lang w:val="es-ES"/>
-        </w:rPr>
-        <w:lastRenderedPageBreak/>
-        <w:t>Modelo Relacional.</w:t>
-      </w:r>
-      <w:bookmarkEnd w:id="22"/>
-    </w:p>
-    <w:p>
-      <w:pPr>
-        <w:pStyle w:val="Ttulo1"/>
-        <w:rPr>
-          <w:noProof/>
-          <w:lang w:val="es-ES"/>
-        </w:rPr>
-      </w:pPr>
-      <w:r>
-        <w:rPr>
-          <w:noProof/>
-        </w:rPr>
-        <w:lastRenderedPageBreak/>
-        <w:drawing>
-          <wp:inline distT="0" distB="0" distL="0" distR="0" wp14:anchorId="3754D203" wp14:editId="4DF2D153">
-            <wp:extent cx="8264168" cy="6697420"/>
-            <wp:effectExtent l="0" t="0" r="0" b="0"/>
-            <wp:docPr id="1260067436" name="Imagen 1260067436"/>
-            <wp:cNvGraphicFramePr>
-              <a:graphicFrameLocks xmlns:a="http://schemas.openxmlformats.org/drawingml/2006/main" noChangeAspect="1"/>
-            </wp:cNvGraphicFramePr>
-            <a:graphic xmlns:a="http://schemas.openxmlformats.org/drawingml/2006/main">
-              <a:graphicData uri="http://schemas.openxmlformats.org/drawingml/2006/picture">
-                <pic:pic xmlns:pic="http://schemas.openxmlformats.org/drawingml/2006/picture">
-                  <pic:nvPicPr>
-                    <pic:cNvPr id="0" name=""/>
-                    <pic:cNvPicPr/>
-                  </pic:nvPicPr>
-                  <pic:blipFill>
-                    <a:blip r:embed="rId14">
-                      <a:extLst>
-                        <a:ext uri="{28A0092B-C50C-407E-A947-70E740481C1C}">
-                          <a14:useLocalDpi xmlns:a14="http://schemas.microsoft.com/office/drawing/2010/main" val="0"/>
-                        </a:ext>
-                      </a:extLst>
-                    </a:blip>
-                    <a:stretch>
-                      <a:fillRect/>
-                    </a:stretch>
-                  </pic:blipFill>
-                  <pic:spPr>
-                    <a:xfrm>
-                      <a:off x="0" y="0"/>
-                      <a:ext cx="8264168" cy="6697420"/>
-                    </a:xfrm>
-                    <a:prstGeom prst="rect">
-                      <a:avLst/>
-                    </a:prstGeom>
-                  </pic:spPr>
-                </pic:pic>
-              </a:graphicData>
-            </a:graphic>
-          </wp:inline>
-        </w:drawing>
+          <w:lang w:val="es-ES"/>
+        </w:rPr>
+        <w:t>Se adjunta archivo sql para su comprobación</w:t>
       </w:r>
     </w:p>
     <w:sectPr>

</xml_diff>